<commit_message>
after reflection log 2
</commit_message>
<xml_diff>
--- a/S6/Internship/Task_log_2.docx
+++ b/S6/Internship/Task_log_2.docx
@@ -453,6 +453,12 @@
               </w:rPr>
               <w:t>At Office, Worked on creating a dropdown to quickly change appointment statuses from the Main page. Help Eric fix running local api servers in his machine. In the afternoon, worked on implementing the Appointments Calendar, and fixing some minor bugs in added functionality.</w:t>
             </w:r>
+            <w:r>
+              <w:rPr>
+                <w:rFonts w:asciiTheme="minorHAnsi" w:hAnsiTheme="minorHAnsi" w:cstheme="minorHAnsi"/>
+              </w:rPr>
+              <w:t xml:space="preserve"> Made PR.</w:t>
+            </w:r>
           </w:p>
         </w:tc>
         <w:tc>
@@ -466,6 +472,12 @@
                 <w:rFonts w:asciiTheme="minorHAnsi" w:hAnsiTheme="minorHAnsi" w:cstheme="minorHAnsi"/>
               </w:rPr>
             </w:pPr>
+            <w:r>
+              <w:rPr>
+                <w:rFonts w:asciiTheme="minorHAnsi" w:hAnsiTheme="minorHAnsi" w:cstheme="minorHAnsi"/>
+              </w:rPr>
+              <w:t>Done</w:t>
+            </w:r>
           </w:p>
         </w:tc>
       </w:tr>
@@ -484,6 +496,12 @@
                 <w:rFonts w:asciiTheme="minorHAnsi" w:hAnsiTheme="minorHAnsi" w:cstheme="minorHAnsi"/>
               </w:rPr>
             </w:pPr>
+            <w:r>
+              <w:rPr>
+                <w:rFonts w:asciiTheme="minorHAnsi" w:hAnsiTheme="minorHAnsi" w:cstheme="minorHAnsi"/>
+              </w:rPr>
+              <w:t>13.06.2025</w:t>
+            </w:r>
           </w:p>
         </w:tc>
         <w:tc>
@@ -497,6 +515,25 @@
                 <w:rFonts w:asciiTheme="minorHAnsi" w:hAnsiTheme="minorHAnsi" w:cstheme="minorHAnsi"/>
               </w:rPr>
             </w:pPr>
+            <w:r>
+              <w:rPr>
+                <w:rFonts w:asciiTheme="minorHAnsi" w:hAnsiTheme="minorHAnsi" w:cstheme="minorHAnsi"/>
+              </w:rPr>
+              <w:t xml:space="preserve">At Office, Worked on making the Appointments Calender UX better by </w:t>
+            </w:r>
+            <w:r>
+              <w:rPr>
+                <w:rFonts w:asciiTheme="minorHAnsi" w:hAnsiTheme="minorHAnsi" w:cstheme="minorHAnsi"/>
+              </w:rPr>
+              <w:lastRenderedPageBreak/>
+              <w:t>adding better color coding and styles for different types of appointments, and including other fields such in the UI modal. In the afternoon worked on including additional fields in API response for better API design.</w:t>
+            </w:r>
+            <w:r>
+              <w:rPr>
+                <w:rFonts w:asciiTheme="minorHAnsi" w:hAnsiTheme="minorHAnsi" w:cstheme="minorHAnsi"/>
+              </w:rPr>
+              <w:t xml:space="preserve"> Finished appointment calendar functionality.</w:t>
+            </w:r>
           </w:p>
         </w:tc>
         <w:tc>
@@ -510,6 +547,13 @@
                 <w:rFonts w:asciiTheme="minorHAnsi" w:hAnsiTheme="minorHAnsi" w:cstheme="minorHAnsi"/>
               </w:rPr>
             </w:pPr>
+            <w:r>
+              <w:rPr>
+                <w:rFonts w:asciiTheme="minorHAnsi" w:hAnsiTheme="minorHAnsi" w:cstheme="minorHAnsi"/>
+              </w:rPr>
+              <w:lastRenderedPageBreak/>
+              <w:t>Done</w:t>
+            </w:r>
           </w:p>
         </w:tc>
       </w:tr>
@@ -525,6 +569,13 @@
                 <w:rFonts w:asciiTheme="minorHAnsi" w:hAnsiTheme="minorHAnsi" w:cstheme="minorHAnsi"/>
               </w:rPr>
             </w:pPr>
+            <w:r>
+              <w:rPr>
+                <w:rFonts w:asciiTheme="minorHAnsi" w:hAnsiTheme="minorHAnsi" w:cstheme="minorHAnsi"/>
+              </w:rPr>
+              <w:lastRenderedPageBreak/>
+              <w:t>16.06.2025</w:t>
+            </w:r>
           </w:p>
         </w:tc>
         <w:tc>
@@ -538,6 +589,12 @@
                 <w:rFonts w:asciiTheme="minorHAnsi" w:hAnsiTheme="minorHAnsi" w:cstheme="minorHAnsi"/>
               </w:rPr>
             </w:pPr>
+            <w:r>
+              <w:rPr>
+                <w:rFonts w:asciiTheme="minorHAnsi" w:hAnsiTheme="minorHAnsi" w:cstheme="minorHAnsi"/>
+              </w:rPr>
+              <w:t>Work for home, In the morning, analyzed bug with existing implementation of recurring appointments feature. In the afternoon, continued working on fixing the logic, without causing issues with calculating appointment duration logic.</w:t>
+            </w:r>
           </w:p>
         </w:tc>
         <w:tc>
@@ -551,6 +608,12 @@
                 <w:rFonts w:asciiTheme="minorHAnsi" w:hAnsiTheme="minorHAnsi" w:cstheme="minorHAnsi"/>
               </w:rPr>
             </w:pPr>
+            <w:r>
+              <w:rPr>
+                <w:rFonts w:asciiTheme="minorHAnsi" w:hAnsiTheme="minorHAnsi" w:cstheme="minorHAnsi"/>
+              </w:rPr>
+              <w:t>In progress.</w:t>
+            </w:r>
           </w:p>
         </w:tc>
       </w:tr>
@@ -569,6 +632,12 @@
                 <w:rFonts w:asciiTheme="minorHAnsi" w:hAnsiTheme="minorHAnsi" w:cstheme="minorHAnsi"/>
               </w:rPr>
             </w:pPr>
+            <w:r>
+              <w:rPr>
+                <w:rFonts w:asciiTheme="minorHAnsi" w:hAnsiTheme="minorHAnsi" w:cstheme="minorHAnsi"/>
+              </w:rPr>
+              <w:t>17.06.2025</w:t>
+            </w:r>
           </w:p>
         </w:tc>
         <w:tc>
@@ -582,6 +651,12 @@
                 <w:rFonts w:asciiTheme="minorHAnsi" w:hAnsiTheme="minorHAnsi" w:cstheme="minorHAnsi"/>
               </w:rPr>
             </w:pPr>
+            <w:r>
+              <w:rPr>
+                <w:rFonts w:asciiTheme="minorHAnsi" w:hAnsiTheme="minorHAnsi" w:cstheme="minorHAnsi"/>
+              </w:rPr>
+              <w:t>At Office, looked into the implementation logic of recurring appointments in both front end and back. Looks like the feature is not implemented in the backend as well. Looking into solutions for better implementation of the feature.</w:t>
+            </w:r>
           </w:p>
         </w:tc>
         <w:tc>
@@ -595,6 +670,12 @@
                 <w:rFonts w:asciiTheme="minorHAnsi" w:hAnsiTheme="minorHAnsi" w:cstheme="minorHAnsi"/>
               </w:rPr>
             </w:pPr>
+            <w:r>
+              <w:rPr>
+                <w:rFonts w:asciiTheme="minorHAnsi" w:hAnsiTheme="minorHAnsi" w:cstheme="minorHAnsi"/>
+              </w:rPr>
+              <w:t>In progress.</w:t>
+            </w:r>
           </w:p>
         </w:tc>
       </w:tr>
@@ -610,6 +691,12 @@
                 <w:rFonts w:asciiTheme="minorHAnsi" w:hAnsiTheme="minorHAnsi" w:cstheme="minorHAnsi"/>
               </w:rPr>
             </w:pPr>
+            <w:r>
+              <w:rPr>
+                <w:rFonts w:asciiTheme="minorHAnsi" w:hAnsiTheme="minorHAnsi" w:cstheme="minorHAnsi"/>
+              </w:rPr>
+              <w:t>18.06.2025</w:t>
+            </w:r>
           </w:p>
         </w:tc>
         <w:tc>
@@ -623,6 +710,18 @@
                 <w:rFonts w:asciiTheme="minorHAnsi" w:hAnsiTheme="minorHAnsi" w:cstheme="minorHAnsi"/>
               </w:rPr>
             </w:pPr>
+            <w:r>
+              <w:rPr>
+                <w:rFonts w:asciiTheme="minorHAnsi" w:hAnsiTheme="minorHAnsi" w:cstheme="minorHAnsi"/>
+              </w:rPr>
+              <w:t>At home, looked in making modification into home page tiles.</w:t>
+            </w:r>
+            <w:r>
+              <w:rPr>
+                <w:rFonts w:asciiTheme="minorHAnsi" w:hAnsiTheme="minorHAnsi" w:cstheme="minorHAnsi"/>
+              </w:rPr>
+              <w:t xml:space="preserve"> Looked into implementing API endpoints to get active visits.</w:t>
+            </w:r>
           </w:p>
         </w:tc>
         <w:tc>
@@ -636,6 +735,12 @@
                 <w:rFonts w:asciiTheme="minorHAnsi" w:hAnsiTheme="minorHAnsi" w:cstheme="minorHAnsi"/>
               </w:rPr>
             </w:pPr>
+            <w:r>
+              <w:rPr>
+                <w:rFonts w:asciiTheme="minorHAnsi" w:hAnsiTheme="minorHAnsi" w:cstheme="minorHAnsi"/>
+              </w:rPr>
+              <w:t>In progress.</w:t>
+            </w:r>
           </w:p>
         </w:tc>
       </w:tr>
@@ -654,6 +759,12 @@
                 <w:rFonts w:asciiTheme="minorHAnsi" w:hAnsiTheme="minorHAnsi" w:cstheme="minorHAnsi"/>
               </w:rPr>
             </w:pPr>
+            <w:r>
+              <w:rPr>
+                <w:rFonts w:asciiTheme="minorHAnsi" w:hAnsiTheme="minorHAnsi" w:cstheme="minorHAnsi"/>
+              </w:rPr>
+              <w:t>19.06.2025</w:t>
+            </w:r>
           </w:p>
         </w:tc>
         <w:tc>
@@ -667,6 +778,24 @@
                 <w:rFonts w:asciiTheme="minorHAnsi" w:hAnsiTheme="minorHAnsi" w:cstheme="minorHAnsi"/>
               </w:rPr>
             </w:pPr>
+            <w:r>
+              <w:rPr>
+                <w:rFonts w:asciiTheme="minorHAnsi" w:hAnsiTheme="minorHAnsi" w:cstheme="minorHAnsi"/>
+              </w:rPr>
+              <w:t>At the office, h</w:t>
+            </w:r>
+            <w:r>
+              <w:rPr>
+                <w:rFonts w:asciiTheme="minorHAnsi" w:hAnsiTheme="minorHAnsi" w:cstheme="minorHAnsi"/>
+              </w:rPr>
+              <w:t>elped debug issues for Zafer, and Help resolve merge commits for Eric about translation feature.</w:t>
+            </w:r>
+            <w:r>
+              <w:rPr>
+                <w:rFonts w:asciiTheme="minorHAnsi" w:hAnsiTheme="minorHAnsi" w:cstheme="minorHAnsi"/>
+              </w:rPr>
+              <w:t xml:space="preserve"> In the afternoon, worked on creating utility function that returns active visit which could be reused in other visit API endpoints. Also made UI modifications for the home to show mini display of visits counter.</w:t>
+            </w:r>
           </w:p>
         </w:tc>
         <w:tc>
@@ -680,6 +809,12 @@
                 <w:rFonts w:asciiTheme="minorHAnsi" w:hAnsiTheme="minorHAnsi" w:cstheme="minorHAnsi"/>
               </w:rPr>
             </w:pPr>
+            <w:r>
+              <w:rPr>
+                <w:rFonts w:asciiTheme="minorHAnsi" w:hAnsiTheme="minorHAnsi" w:cstheme="minorHAnsi"/>
+              </w:rPr>
+              <w:t>Done.</w:t>
+            </w:r>
           </w:p>
         </w:tc>
       </w:tr>
@@ -695,6 +830,12 @@
                 <w:rFonts w:asciiTheme="minorHAnsi" w:hAnsiTheme="minorHAnsi" w:cstheme="minorHAnsi"/>
               </w:rPr>
             </w:pPr>
+            <w:r>
+              <w:rPr>
+                <w:rFonts w:asciiTheme="minorHAnsi" w:hAnsiTheme="minorHAnsi" w:cstheme="minorHAnsi"/>
+              </w:rPr>
+              <w:t>20.06.2025</w:t>
+            </w:r>
           </w:p>
         </w:tc>
         <w:tc>
@@ -708,6 +849,12 @@
                 <w:rFonts w:asciiTheme="minorHAnsi" w:hAnsiTheme="minorHAnsi" w:cstheme="minorHAnsi"/>
               </w:rPr>
             </w:pPr>
+            <w:r>
+              <w:rPr>
+                <w:rFonts w:asciiTheme="minorHAnsi" w:hAnsiTheme="minorHAnsi" w:cstheme="minorHAnsi"/>
+              </w:rPr>
+              <w:t>At the office, received a few UI requirements changes on appointments page in both landing and patient details page. In the afternoon, worked on changing date and time filter location.</w:t>
+            </w:r>
           </w:p>
         </w:tc>
         <w:tc>
@@ -721,6 +868,12 @@
                 <w:rFonts w:asciiTheme="minorHAnsi" w:hAnsiTheme="minorHAnsi" w:cstheme="minorHAnsi"/>
               </w:rPr>
             </w:pPr>
+            <w:r>
+              <w:rPr>
+                <w:rFonts w:asciiTheme="minorHAnsi" w:hAnsiTheme="minorHAnsi" w:cstheme="minorHAnsi"/>
+              </w:rPr>
+              <w:t>Done.</w:t>
+            </w:r>
           </w:p>
         </w:tc>
       </w:tr>
@@ -739,6 +892,12 @@
                 <w:rFonts w:asciiTheme="minorHAnsi" w:hAnsiTheme="minorHAnsi" w:cstheme="minorHAnsi"/>
               </w:rPr>
             </w:pPr>
+            <w:r>
+              <w:rPr>
+                <w:rFonts w:asciiTheme="minorHAnsi" w:hAnsiTheme="minorHAnsi" w:cstheme="minorHAnsi"/>
+              </w:rPr>
+              <w:t>23.06.2025</w:t>
+            </w:r>
           </w:p>
         </w:tc>
         <w:tc>
@@ -752,6 +911,12 @@
                 <w:rFonts w:asciiTheme="minorHAnsi" w:hAnsiTheme="minorHAnsi" w:cstheme="minorHAnsi"/>
               </w:rPr>
             </w:pPr>
+            <w:r>
+              <w:rPr>
+                <w:rFonts w:asciiTheme="minorHAnsi" w:hAnsiTheme="minorHAnsi" w:cstheme="minorHAnsi"/>
+              </w:rPr>
+              <w:t>At home, was reported a bug in patient appointment creation from patient details page. Debugged the issue and found that the patient UUID was missing in the request to API. In the afternoon, fixed it.</w:t>
+            </w:r>
           </w:p>
         </w:tc>
         <w:tc>
@@ -765,6 +930,12 @@
                 <w:rFonts w:asciiTheme="minorHAnsi" w:hAnsiTheme="minorHAnsi" w:cstheme="minorHAnsi"/>
               </w:rPr>
             </w:pPr>
+            <w:r>
+              <w:rPr>
+                <w:rFonts w:asciiTheme="minorHAnsi" w:hAnsiTheme="minorHAnsi" w:cstheme="minorHAnsi"/>
+              </w:rPr>
+              <w:t>Done</w:t>
+            </w:r>
           </w:p>
         </w:tc>
       </w:tr>
@@ -780,6 +951,12 @@
                 <w:rFonts w:asciiTheme="minorHAnsi" w:hAnsiTheme="minorHAnsi" w:cstheme="minorHAnsi"/>
               </w:rPr>
             </w:pPr>
+            <w:r>
+              <w:rPr>
+                <w:rFonts w:asciiTheme="minorHAnsi" w:hAnsiTheme="minorHAnsi" w:cstheme="minorHAnsi"/>
+              </w:rPr>
+              <w:t>24.06.2025</w:t>
+            </w:r>
           </w:p>
         </w:tc>
         <w:tc>
@@ -793,6 +970,12 @@
                 <w:rFonts w:asciiTheme="minorHAnsi" w:hAnsiTheme="minorHAnsi" w:cstheme="minorHAnsi"/>
               </w:rPr>
             </w:pPr>
+            <w:r>
+              <w:rPr>
+                <w:rFonts w:asciiTheme="minorHAnsi" w:hAnsiTheme="minorHAnsi" w:cstheme="minorHAnsi"/>
+              </w:rPr>
+              <w:t>Holiday</w:t>
+            </w:r>
           </w:p>
         </w:tc>
         <w:tc>
@@ -806,6 +989,12 @@
                 <w:rFonts w:asciiTheme="minorHAnsi" w:hAnsiTheme="minorHAnsi" w:cstheme="minorHAnsi"/>
               </w:rPr>
             </w:pPr>
+            <w:r>
+              <w:rPr>
+                <w:rFonts w:asciiTheme="minorHAnsi" w:hAnsiTheme="minorHAnsi" w:cstheme="minorHAnsi"/>
+              </w:rPr>
+              <w:t>N/A</w:t>
+            </w:r>
           </w:p>
         </w:tc>
       </w:tr>
@@ -824,6 +1013,12 @@
                 <w:rFonts w:asciiTheme="minorHAnsi" w:hAnsiTheme="minorHAnsi" w:cstheme="minorHAnsi"/>
               </w:rPr>
             </w:pPr>
+            <w:r>
+              <w:rPr>
+                <w:rFonts w:asciiTheme="minorHAnsi" w:hAnsiTheme="minorHAnsi" w:cstheme="minorHAnsi"/>
+              </w:rPr>
+              <w:t>25.06.2025</w:t>
+            </w:r>
           </w:p>
         </w:tc>
         <w:tc>
@@ -837,6 +1032,31 @@
                 <w:rFonts w:asciiTheme="minorHAnsi" w:hAnsiTheme="minorHAnsi" w:cstheme="minorHAnsi"/>
               </w:rPr>
             </w:pPr>
+            <w:r>
+              <w:rPr>
+                <w:rFonts w:asciiTheme="minorHAnsi" w:hAnsiTheme="minorHAnsi" w:cstheme="minorHAnsi"/>
+              </w:rPr>
+              <w:t xml:space="preserve">At home, we reported a bug in Vitals Tabs where page redirections were not happening. Also was given at task by </w:t>
+            </w:r>
+            <w:r>
+              <w:rPr>
+                <w:rFonts w:asciiTheme="minorHAnsi" w:hAnsiTheme="minorHAnsi" w:cstheme="minorHAnsi"/>
+              </w:rPr>
+              <w:lastRenderedPageBreak/>
+              <w:t>Qiutian to fix the display of patient details like address</w:t>
+            </w:r>
+            <w:r>
+              <w:rPr>
+                <w:rFonts w:asciiTheme="minorHAnsi" w:hAnsiTheme="minorHAnsi" w:cstheme="minorHAnsi"/>
+              </w:rPr>
+              <w:t xml:space="preserve"> that</w:t>
+            </w:r>
+            <w:r>
+              <w:rPr>
+                <w:rFonts w:asciiTheme="minorHAnsi" w:hAnsiTheme="minorHAnsi" w:cstheme="minorHAnsi"/>
+              </w:rPr>
+              <w:t xml:space="preserve"> was not functional. In the afternoon, started working on it.</w:t>
+            </w:r>
           </w:p>
         </w:tc>
         <w:tc>
@@ -850,6 +1070,13 @@
                 <w:rFonts w:asciiTheme="minorHAnsi" w:hAnsiTheme="minorHAnsi" w:cstheme="minorHAnsi"/>
               </w:rPr>
             </w:pPr>
+            <w:r>
+              <w:rPr>
+                <w:rFonts w:asciiTheme="minorHAnsi" w:hAnsiTheme="minorHAnsi" w:cstheme="minorHAnsi"/>
+              </w:rPr>
+              <w:lastRenderedPageBreak/>
+              <w:t>Done</w:t>
+            </w:r>
           </w:p>
         </w:tc>
       </w:tr>
@@ -865,6 +1092,13 @@
                 <w:rFonts w:asciiTheme="minorHAnsi" w:hAnsiTheme="minorHAnsi" w:cstheme="minorHAnsi"/>
               </w:rPr>
             </w:pPr>
+            <w:r>
+              <w:rPr>
+                <w:rFonts w:asciiTheme="minorHAnsi" w:hAnsiTheme="minorHAnsi" w:cstheme="minorHAnsi"/>
+              </w:rPr>
+              <w:lastRenderedPageBreak/>
+              <w:t>26.06.2025</w:t>
+            </w:r>
           </w:p>
         </w:tc>
         <w:tc>
@@ -878,6 +1112,55 @@
                 <w:rFonts w:asciiTheme="minorHAnsi" w:hAnsiTheme="minorHAnsi" w:cstheme="minorHAnsi"/>
               </w:rPr>
             </w:pPr>
+            <w:r>
+              <w:rPr>
+                <w:rFonts w:asciiTheme="minorHAnsi" w:hAnsiTheme="minorHAnsi" w:cstheme="minorHAnsi"/>
+              </w:rPr>
+              <w:t xml:space="preserve">At the office, </w:t>
+            </w:r>
+            <w:r>
+              <w:rPr>
+                <w:rFonts w:asciiTheme="minorHAnsi" w:hAnsiTheme="minorHAnsi" w:cstheme="minorHAnsi"/>
+              </w:rPr>
+              <w:t>Improve</w:t>
+            </w:r>
+            <w:r>
+              <w:rPr>
+                <w:rFonts w:asciiTheme="minorHAnsi" w:hAnsiTheme="minorHAnsi" w:cstheme="minorHAnsi"/>
+              </w:rPr>
+              <w:t>d</w:t>
+            </w:r>
+            <w:r>
+              <w:rPr>
+                <w:rFonts w:asciiTheme="minorHAnsi" w:hAnsiTheme="minorHAnsi" w:cstheme="minorHAnsi"/>
+              </w:rPr>
+              <w:t xml:space="preserve"> UI/UX of patient details page.</w:t>
+            </w:r>
+            <w:r>
+              <w:rPr>
+                <w:rFonts w:asciiTheme="minorHAnsi" w:hAnsiTheme="minorHAnsi" w:cstheme="minorHAnsi"/>
+              </w:rPr>
+              <w:t xml:space="preserve"> Found issues with patient update API endpoint, and fixed it.</w:t>
+            </w:r>
+            <w:r>
+              <w:rPr>
+                <w:rFonts w:asciiTheme="minorHAnsi" w:hAnsiTheme="minorHAnsi" w:cstheme="minorHAnsi"/>
+              </w:rPr>
+              <w:t xml:space="preserve"> In the afternoon, had meeting with Mr. Komi about progress validation. Will need to give report to him about testing implementation of Project by next Monday July 7</w:t>
+            </w:r>
+            <w:r>
+              <w:rPr>
+                <w:rFonts w:asciiTheme="minorHAnsi" w:hAnsiTheme="minorHAnsi" w:cstheme="minorHAnsi"/>
+                <w:vertAlign w:val="superscript"/>
+              </w:rPr>
+              <w:t>th</w:t>
+            </w:r>
+            <w:r>
+              <w:rPr>
+                <w:rFonts w:asciiTheme="minorHAnsi" w:hAnsiTheme="minorHAnsi" w:cstheme="minorHAnsi"/>
+              </w:rPr>
+              <w:t>.</w:t>
+            </w:r>
           </w:p>
         </w:tc>
         <w:tc>
@@ -891,6 +1174,12 @@
                 <w:rFonts w:asciiTheme="minorHAnsi" w:hAnsiTheme="minorHAnsi" w:cstheme="minorHAnsi"/>
               </w:rPr>
             </w:pPr>
+            <w:r>
+              <w:rPr>
+                <w:rFonts w:asciiTheme="minorHAnsi" w:hAnsiTheme="minorHAnsi" w:cstheme="minorHAnsi"/>
+              </w:rPr>
+              <w:t>Done</w:t>
+            </w:r>
           </w:p>
         </w:tc>
       </w:tr>
@@ -909,6 +1198,12 @@
                 <w:rFonts w:asciiTheme="minorHAnsi" w:hAnsiTheme="minorHAnsi" w:cstheme="minorHAnsi"/>
               </w:rPr>
             </w:pPr>
+            <w:r>
+              <w:rPr>
+                <w:rFonts w:asciiTheme="minorHAnsi" w:hAnsiTheme="minorHAnsi" w:cstheme="minorHAnsi"/>
+              </w:rPr>
+              <w:t>27.06.2025</w:t>
+            </w:r>
           </w:p>
         </w:tc>
         <w:tc>
@@ -922,6 +1217,12 @@
                 <w:rFonts w:asciiTheme="minorHAnsi" w:hAnsiTheme="minorHAnsi" w:cstheme="minorHAnsi"/>
               </w:rPr>
             </w:pPr>
+            <w:r>
+              <w:rPr>
+                <w:rFonts w:asciiTheme="minorHAnsi" w:hAnsiTheme="minorHAnsi" w:cstheme="minorHAnsi"/>
+              </w:rPr>
+              <w:t>At the office, worked on bugfix from patient identifier selection issue in the UI. Refactored the code in UI component, and created a temporary fix in the UI to prevent API from saving duplicate patient identifier information. Created a ticket to fix the API bug for next week.</w:t>
+            </w:r>
           </w:p>
         </w:tc>
         <w:tc>
@@ -935,6 +1236,12 @@
                 <w:rFonts w:asciiTheme="minorHAnsi" w:hAnsiTheme="minorHAnsi" w:cstheme="minorHAnsi"/>
               </w:rPr>
             </w:pPr>
+            <w:r>
+              <w:rPr>
+                <w:rFonts w:asciiTheme="minorHAnsi" w:hAnsiTheme="minorHAnsi" w:cstheme="minorHAnsi"/>
+              </w:rPr>
+              <w:t>Done</w:t>
+            </w:r>
           </w:p>
         </w:tc>
       </w:tr>
@@ -1617,7 +1924,7 @@
                   <a:blip r:embed="rId1" cstate="print">
                     <a:extLst>
                       <a:ext uri="{28A0092B-C50C-407E-A947-70E740481C1C}">
-                        <a14:useLocalDpi xmlns="" xmlns:wpc="http://schemas.microsoft.com/office/word/2010/wordprocessingCanvas" xmlns:cx="http://schemas.microsoft.com/office/drawing/2014/chartex" xmlns:cx1="http://schemas.microsoft.com/office/drawing/2015/9/8/chartex" xmlns:cx2="http://schemas.microsoft.com/office/drawing/2015/10/21/chartex" xmlns:cx3="http://schemas.microsoft.com/office/drawing/2016/5/9/chartex" xmlns:cx4="http://schemas.microsoft.com/office/drawing/2016/5/10/chartex" xmlns:cx5="http://schemas.microsoft.com/office/drawing/2016/5/11/chartex" xmlns:cx6="http://schemas.microsoft.com/office/drawing/2016/5/12/chartex" xmlns:cx7="http://schemas.microsoft.com/office/drawing/2016/5/13/chartex" xmlns:cx8="http://schemas.microsoft.com/office/drawing/2016/5/14/chartex" xmlns:mc="http://schemas.openxmlformats.org/markup-compatibility/2006" xmlns:aink="http://schemas.microsoft.com/office/drawing/2016/ink" xmlns:am3d="http://schemas.microsoft.com/office/drawing/2017/model3d" xmlns:o="urn:schemas-microsoft-com:office:office" xmlns:oel="http://schemas.microsoft.com/office/2019/extlst" xmlns:v="urn:schemas-microsoft-com:vml" xmlns:wp14="http://schemas.microsoft.com/office/word/2010/wordprocessingDrawing" xmlns:w10="urn:schemas-microsoft-com:office:word" xmlns:w="http://schemas.openxmlformats.org/wordprocessingml/2006/main" xmlns:w14="http://schemas.microsoft.com/office/word/2010/wordml" xmlns:w15="http://schemas.microsoft.com/office/word/2012/wordml" xmlns:w16cex="http://schemas.microsoft.com/office/word/2018/wordml/cex" xmlns:w16cid="http://schemas.microsoft.com/office/word/2016/wordml/cid" xmlns:w16="http://schemas.microsoft.com/office/word/2018/wordml" xmlns:w16sdtdh="http://schemas.microsoft.com/office/word/2020/wordml/sdtdatahash" xmlns:w16se="http://schemas.microsoft.com/office/word/2015/wordml/symex" xmlns:wpg="http://schemas.microsoft.com/office/word/2010/wordprocessingGroup" xmlns:wpi="http://schemas.microsoft.com/office/word/2010/wordprocessingInk" xmlns:wps="http://schemas.microsoft.com/office/word/2010/wordprocessingShape" xmlns:a14="http://schemas.microsoft.com/office/drawing/2010/main" val="0"/>
+                        <a14:useLocalDpi xmlns:a14="http://schemas.microsoft.com/office/drawing/2010/main" xmlns:wps="http://schemas.microsoft.com/office/word/2010/wordprocessingShape" xmlns:wpi="http://schemas.microsoft.com/office/word/2010/wordprocessingInk" xmlns:wpg="http://schemas.microsoft.com/office/word/2010/wordprocessingGroup" xmlns:w16se="http://schemas.microsoft.com/office/word/2015/wordml/symex" xmlns:w16sdtdh="http://schemas.microsoft.com/office/word/2020/wordml/sdtdatahash" xmlns:w16="http://schemas.microsoft.com/office/word/2018/wordml" xmlns:w16cid="http://schemas.microsoft.com/office/word/2016/wordml/cid" xmlns:w16cex="http://schemas.microsoft.com/office/word/2018/wordml/cex" xmlns:w15="http://schemas.microsoft.com/office/word/2012/wordml" xmlns:w14="http://schemas.microsoft.com/office/word/2010/wordml" xmlns:w="http://schemas.openxmlformats.org/wordprocessingml/2006/main" xmlns:w10="urn:schemas-microsoft-com:office:word" xmlns:wp14="http://schemas.microsoft.com/office/word/2010/wordprocessingDrawing" xmlns:v="urn:schemas-microsoft-com:vml" xmlns:oel="http://schemas.microsoft.com/office/2019/extlst" xmlns:o="urn:schemas-microsoft-com:office:office" xmlns:am3d="http://schemas.microsoft.com/office/drawing/2017/model3d" xmlns:aink="http://schemas.microsoft.com/office/drawing/2016/ink" xmlns:mc="http://schemas.openxmlformats.org/markup-compatibility/2006" xmlns:cx8="http://schemas.microsoft.com/office/drawing/2016/5/14/chartex" xmlns:cx7="http://schemas.microsoft.com/office/drawing/2016/5/13/chartex" xmlns:cx6="http://schemas.microsoft.com/office/drawing/2016/5/12/chartex" xmlns:cx5="http://schemas.microsoft.com/office/drawing/2016/5/11/chartex" xmlns:cx4="http://schemas.microsoft.com/office/drawing/2016/5/10/chartex" xmlns:cx3="http://schemas.microsoft.com/office/drawing/2016/5/9/chartex" xmlns:cx2="http://schemas.microsoft.com/office/drawing/2015/10/21/chartex" xmlns:cx1="http://schemas.microsoft.com/office/drawing/2015/9/8/chartex" xmlns:cx="http://schemas.microsoft.com/office/drawing/2014/chartex" xmlns:wpc="http://schemas.microsoft.com/office/word/2010/wordprocessingCanvas" xmlns="" val="0"/>
                       </a:ext>
                     </a:extLst>
                   </a:blip>

</xml_diff>